<commit_message>
2017-11-03: optimze test case
</commit_message>
<xml_diff>
--- a/doc/DB/举报.docx
+++ b/doc/DB/举报.docx
@@ -206,1161 +206,1164 @@
         </w:rPr>
         <w:t>操作的过程</w:t>
       </w:r>
+      <w:r>
+        <w:rPr>
+          <w:rFonts w:hint="eastAsia"/>
+          <w:b/>
+          <w:bCs/>
+        </w:rPr>
+        <w:t>。无</w:t>
+      </w:r>
+      <w:r>
+        <w:rPr>
+          <w:rFonts w:hint="eastAsia"/>
+          <w:b/>
+          <w:bCs/>
+        </w:rPr>
+        <w:t>update</w:t>
+      </w:r>
+      <w:r>
+        <w:rPr>
+          <w:rFonts w:hint="eastAsia"/>
+          <w:b/>
+          <w:bCs/>
+        </w:rPr>
+        <w:t>，只有</w:t>
+      </w:r>
+      <w:r>
+        <w:rPr>
+          <w:rFonts w:hint="eastAsia"/>
+          <w:b/>
+          <w:bCs/>
+        </w:rPr>
+        <w:t>create</w:t>
+      </w:r>
+      <w:r>
+        <w:rPr>
+          <w:rFonts w:hint="eastAsia"/>
+          <w:b/>
+          <w:bCs/>
+        </w:rPr>
+        <w:t>，以便</w:t>
+      </w:r>
+      <w:r>
+        <w:rPr>
+          <w:rFonts w:hint="eastAsia"/>
+          <w:b/>
+          <w:bCs/>
+        </w:rPr>
+        <w:t>trace</w:t>
+      </w:r>
+      <w:r>
+        <w:rPr>
+          <w:rFonts w:hint="eastAsia"/>
+          <w:b/>
+          <w:bCs/>
+        </w:rPr>
+        <w:t>处理过程。</w:t>
+      </w:r>
+    </w:p>
+    <w:p>
+      <w:pPr>
+        <w:ind w:firstLine="420"/>
+      </w:pPr>
+      <w:proofErr w:type="spellStart"/>
+      <w:r>
+        <w:rPr>
+          <w:rFonts w:hint="eastAsia"/>
+          <w:b/>
+          <w:bCs/>
+        </w:rPr>
+        <w:t>impeachImages</w:t>
+      </w:r>
+      <w:proofErr w:type="spellEnd"/>
+      <w:r>
+        <w:rPr>
+          <w:rFonts w:hint="eastAsia"/>
+        </w:rPr>
+        <w:t>：储举报信息中的图片，</w:t>
+      </w:r>
+    </w:p>
+    <w:p>
+      <w:pPr>
+        <w:ind w:firstLine="420"/>
+      </w:pPr>
+      <w:proofErr w:type="spellStart"/>
+      <w:r>
+        <w:rPr>
+          <w:rFonts w:hint="eastAsia"/>
+          <w:b/>
+          <w:bCs/>
+        </w:rPr>
+        <w:t>impeachAttachments</w:t>
+      </w:r>
+      <w:proofErr w:type="spellEnd"/>
+      <w:r>
+        <w:rPr>
+          <w:rFonts w:hint="eastAsia"/>
+        </w:rPr>
+        <w:t>：存储举报信息中的图片，</w:t>
+      </w:r>
+    </w:p>
+    <w:p>
+      <w:pPr>
+        <w:ind w:firstLine="420"/>
+      </w:pPr>
+      <w:proofErr w:type="spellStart"/>
+      <w:r>
+        <w:rPr>
+          <w:rFonts w:hint="eastAsia"/>
+          <w:b/>
+          <w:bCs/>
+        </w:rPr>
+        <w:t>impeachComments</w:t>
+      </w:r>
+      <w:proofErr w:type="spellEnd"/>
+      <w:r>
+        <w:rPr>
+          <w:rFonts w:hint="eastAsia"/>
+        </w:rPr>
+        <w:t>：一个用来存储举报的对话</w:t>
+      </w:r>
+    </w:p>
+    <w:p>
+      <w:pPr>
+        <w:ind w:firstLine="420"/>
+      </w:pPr>
+      <w:proofErr w:type="spellStart"/>
+      <w:r>
+        <w:rPr>
+          <w:rFonts w:hint="eastAsia"/>
+          <w:b/>
+          <w:bCs/>
+        </w:rPr>
+        <w:t>impeachResult</w:t>
+      </w:r>
+      <w:proofErr w:type="spellEnd"/>
+      <w:r>
+        <w:rPr>
+          <w:rFonts w:hint="eastAsia"/>
+        </w:rPr>
+        <w:t>：存储举报的处理结果</w:t>
+      </w:r>
+    </w:p>
+    <w:p>
+      <w:pPr>
+        <w:ind w:firstLine="420"/>
+      </w:pPr>
+    </w:p>
+    <w:p>
+      <w:pPr>
+        <w:rPr>
+          <w:b/>
+        </w:rPr>
+      </w:pPr>
+      <w:r>
+        <w:rPr>
+          <w:rFonts w:hint="eastAsia"/>
+          <w:b/>
+        </w:rPr>
+        <w:t>PS</w:t>
+      </w:r>
+      <w:r>
+        <w:rPr>
+          <w:rFonts w:hint="eastAsia"/>
+          <w:b/>
+        </w:rPr>
+        <w:t>：</w:t>
+      </w:r>
+      <w:proofErr w:type="spellStart"/>
+      <w:r>
+        <w:rPr>
+          <w:rFonts w:hint="eastAsia"/>
+          <w:b/>
+        </w:rPr>
+        <w:t>impeachImages</w:t>
+      </w:r>
+      <w:proofErr w:type="spellEnd"/>
+      <w:r>
+        <w:rPr>
+          <w:rFonts w:hint="eastAsia"/>
+          <w:b/>
+        </w:rPr>
+        <w:t xml:space="preserve">/ </w:t>
+      </w:r>
+      <w:proofErr w:type="spellStart"/>
+      <w:r>
+        <w:rPr>
+          <w:rFonts w:hint="eastAsia"/>
+          <w:b/>
+        </w:rPr>
+        <w:t>impeachAttachments</w:t>
+      </w:r>
+      <w:proofErr w:type="spellEnd"/>
+      <w:r>
+        <w:rPr>
+          <w:rFonts w:hint="eastAsia"/>
+          <w:b/>
+        </w:rPr>
+        <w:t>同时为</w:t>
+      </w:r>
+      <w:r>
+        <w:rPr>
+          <w:rFonts w:hint="eastAsia"/>
+          <w:b/>
+        </w:rPr>
+        <w:t xml:space="preserve">impeach/ </w:t>
+      </w:r>
+      <w:proofErr w:type="spellStart"/>
+      <w:r>
+        <w:rPr>
+          <w:rFonts w:hint="eastAsia"/>
+          <w:b/>
+        </w:rPr>
+        <w:t>impeachComments</w:t>
+      </w:r>
+      <w:proofErr w:type="spellEnd"/>
+      <w:r>
+        <w:rPr>
+          <w:rFonts w:hint="eastAsia"/>
+          <w:b/>
+        </w:rPr>
+        <w:t>服务，所以不提供冗余的外键，指明</w:t>
+      </w:r>
+      <w:proofErr w:type="spellStart"/>
+      <w:r>
+        <w:rPr>
+          <w:rFonts w:hint="eastAsia"/>
+          <w:b/>
+        </w:rPr>
+        <w:t>imgae</w:t>
+      </w:r>
+      <w:proofErr w:type="spellEnd"/>
+      <w:r>
+        <w:rPr>
+          <w:rFonts w:hint="eastAsia"/>
+          <w:b/>
+        </w:rPr>
+        <w:t>/attachment</w:t>
+      </w:r>
+      <w:r>
+        <w:rPr>
+          <w:rFonts w:hint="eastAsia"/>
+          <w:b/>
+        </w:rPr>
+        <w:t>对应哪个</w:t>
+      </w:r>
+      <w:r>
+        <w:rPr>
+          <w:rFonts w:hint="eastAsia"/>
+          <w:b/>
+        </w:rPr>
+        <w:t>impeach/comment</w:t>
+      </w:r>
+      <w:r>
+        <w:rPr>
+          <w:rFonts w:hint="eastAsia"/>
+          <w:b/>
+        </w:rPr>
+        <w:t>了。</w:t>
+      </w:r>
+    </w:p>
+    <w:p>
+      <w:r>
+        <w:rPr>
+          <w:rFonts w:hint="eastAsia"/>
+        </w:rPr>
+        <w:tab/>
+      </w:r>
+      <w:proofErr w:type="gramStart"/>
+      <w:r>
+        <w:rPr>
+          <w:b/>
+        </w:rPr>
+        <w:t>I</w:t>
+      </w:r>
+      <w:r>
+        <w:rPr>
+          <w:rFonts w:hint="eastAsia"/>
+          <w:b/>
+        </w:rPr>
+        <w:t>mpeach</w:t>
+      </w:r>
+      <w:r>
+        <w:rPr>
+          <w:rFonts w:hint="eastAsia"/>
+        </w:rPr>
+        <w:t>:</w:t>
+      </w:r>
+      <w:proofErr w:type="gramEnd"/>
+      <w:r>
+        <w:rPr>
+          <w:rFonts w:hint="eastAsia"/>
+        </w:rPr>
+        <w:t>{</w:t>
+      </w:r>
+    </w:p>
+    <w:p>
+      <w:r>
+        <w:rPr>
+          <w:rFonts w:hint="eastAsia"/>
+        </w:rPr>
+        <w:tab/>
+      </w:r>
+      <w:r>
+        <w:rPr>
+          <w:rFonts w:hint="eastAsia"/>
+        </w:rPr>
+        <w:tab/>
+      </w:r>
+      <w:r>
+        <w:rPr>
+          <w:highlight w:val="lightGray"/>
+        </w:rPr>
+        <w:t>T</w:t>
+      </w:r>
+      <w:r>
+        <w:rPr>
+          <w:rFonts w:hint="eastAsia"/>
+          <w:highlight w:val="lightGray"/>
+        </w:rPr>
+        <w:t>itle</w:t>
+      </w:r>
+      <w:r>
+        <w:rPr>
+          <w:rFonts w:hint="eastAsia"/>
+        </w:rPr>
+        <w:t>: string</w:t>
+      </w:r>
+      <w:r>
+        <w:rPr>
+          <w:rFonts w:hint="eastAsia"/>
+        </w:rPr>
+        <w:tab/>
+      </w:r>
+      <w:r>
+        <w:rPr>
+          <w:rFonts w:hint="eastAsia"/>
+        </w:rPr>
+        <w:tab/>
+      </w:r>
+      <w:r>
+        <w:rPr>
+          <w:rFonts w:hint="eastAsia"/>
+        </w:rPr>
+        <w:tab/>
+      </w:r>
+      <w:r>
+        <w:rPr>
+          <w:rFonts w:hint="eastAsia"/>
+        </w:rPr>
+        <w:tab/>
+        <w:t>required:2~49</w:t>
+      </w:r>
+    </w:p>
+    <w:p>
       <w:bookmarkStart w:id="0" w:name="_GoBack"/>
       <w:bookmarkEnd w:id="0"/>
       <w:r>
         <w:rPr>
           <w:rFonts w:hint="eastAsia"/>
+        </w:rPr>
+        <w:tab/>
+      </w:r>
+      <w:r>
+        <w:rPr>
+          <w:rFonts w:hint="eastAsia"/>
+        </w:rPr>
+        <w:tab/>
+      </w:r>
+      <w:commentRangeStart w:id="1"/>
+      <w:proofErr w:type="spellStart"/>
+      <w:r>
+        <w:rPr>
+          <w:highlight w:val="lightGray"/>
+        </w:rPr>
+        <w:t>C</w:t>
+      </w:r>
+      <w:r>
+        <w:rPr>
+          <w:rFonts w:hint="eastAsia"/>
+          <w:highlight w:val="lightGray"/>
+        </w:rPr>
+        <w:t>ontent</w:t>
+      </w:r>
+      <w:r>
+        <w:rPr>
+          <w:rFonts w:hint="eastAsia"/>
+        </w:rPr>
+        <w:t>;string</w:t>
+      </w:r>
+      <w:proofErr w:type="spellEnd"/>
+      <w:r>
+        <w:rPr>
+          <w:rFonts w:hint="eastAsia"/>
+        </w:rPr>
+        <w:tab/>
+      </w:r>
+      <w:r>
+        <w:rPr>
+          <w:rFonts w:hint="eastAsia"/>
+        </w:rPr>
+        <w:tab/>
+      </w:r>
+      <w:r>
+        <w:rPr>
+          <w:rFonts w:hint="eastAsia"/>
+        </w:rPr>
+        <w:tab/>
+      </w:r>
+      <w:r>
+        <w:rPr>
+          <w:rFonts w:hint="eastAsia"/>
+        </w:rPr>
+        <w:tab/>
+        <w:t>required; 1~1999</w:t>
+      </w:r>
+      <w:r>
+        <w:rPr>
+          <w:rFonts w:hint="eastAsia"/>
+        </w:rPr>
+        <w:tab/>
+      </w:r>
+      <w:r>
+        <w:rPr>
+          <w:rFonts w:hint="eastAsia"/>
+        </w:rPr>
+        <w:tab/>
+      </w:r>
+      <w:r>
+        <w:rPr>
+          <w:rFonts w:hint="eastAsia"/>
+        </w:rPr>
+        <w:tab/>
+      </w:r>
+      <w:r>
+        <w:rPr>
+          <w:rFonts w:hint="eastAsia"/>
+        </w:rPr>
+        <w:t>举报内容</w:t>
+      </w:r>
+      <w:commentRangeEnd w:id="1"/>
+      <w:r>
+        <w:rPr>
+          <w:rStyle w:val="CommentReference"/>
+        </w:rPr>
+        <w:commentReference w:id="1"/>
+      </w:r>
+    </w:p>
+    <w:p>
+      <w:r>
+        <w:rPr>
+          <w:rFonts w:hint="eastAsia"/>
+        </w:rPr>
+        <w:tab/>
+      </w:r>
+      <w:r>
+        <w:rPr>
+          <w:rFonts w:hint="eastAsia"/>
+        </w:rPr>
+        <w:tab/>
+      </w:r>
+      <w:proofErr w:type="spellStart"/>
+      <w:r>
+        <w:rPr>
+          <w:rFonts w:hint="eastAsia"/>
+          <w:highlight w:val="lightGray"/>
+        </w:rPr>
+        <w:t>impeachImages</w:t>
+      </w:r>
+      <w:r>
+        <w:rPr>
+          <w:rFonts w:hint="eastAsia"/>
+        </w:rPr>
+        <w:t>Id</w:t>
+      </w:r>
+      <w:proofErr w:type="spellEnd"/>
+      <w:r>
+        <w:rPr>
+          <w:rFonts w:hint="eastAsia"/>
+        </w:rPr>
+        <w:t xml:space="preserve">:[ </w:t>
+      </w:r>
+      <w:proofErr w:type="spellStart"/>
+      <w:r>
+        <w:rPr>
+          <w:rFonts w:hint="eastAsia"/>
+        </w:rPr>
+        <w:t>objectId</w:t>
+      </w:r>
+      <w:proofErr w:type="spellEnd"/>
+      <w:r>
+        <w:rPr>
+          <w:rFonts w:hint="eastAsia"/>
+        </w:rPr>
+        <w:t>]</w:t>
+      </w:r>
+      <w:r>
+        <w:rPr>
+          <w:rFonts w:hint="eastAsia"/>
+        </w:rPr>
+        <w:tab/>
+      </w:r>
+      <w:r>
+        <w:rPr>
+          <w:rFonts w:hint="eastAsia"/>
+        </w:rPr>
+        <w:t xml:space="preserve"> </w:t>
+      </w:r>
+      <w:r>
+        <w:rPr>
+          <w:rFonts w:hint="eastAsia"/>
+        </w:rPr>
+        <w:t>optional</w:t>
+      </w:r>
+      <w:r>
+        <w:rPr>
+          <w:rFonts w:hint="eastAsia"/>
+        </w:rPr>
+        <w:tab/>
+      </w:r>
+      <w:r>
+        <w:rPr>
+          <w:rFonts w:hint="eastAsia"/>
+        </w:rPr>
+        <w:tab/>
+      </w:r>
+      <w:r>
+        <w:rPr>
+          <w:rFonts w:hint="eastAsia"/>
+        </w:rPr>
+        <w:tab/>
+      </w:r>
+      <w:r>
+        <w:rPr>
+          <w:rFonts w:hint="eastAsia"/>
+        </w:rPr>
+        <w:tab/>
+      </w:r>
+      <w:r>
+        <w:rPr>
+          <w:rFonts w:hint="eastAsia"/>
+        </w:rPr>
+        <w:tab/>
+      </w:r>
+      <w:r>
+        <w:rPr>
+          <w:rFonts w:hint="eastAsia"/>
+        </w:rPr>
+        <w:t>举报截图</w:t>
+      </w:r>
+    </w:p>
+    <w:p>
+      <w:pPr>
+        <w:ind w:left="420" w:firstLine="420"/>
+      </w:pPr>
+      <w:proofErr w:type="spellStart"/>
+      <w:r>
+        <w:rPr>
+          <w:rFonts w:hint="eastAsia"/>
+          <w:highlight w:val="lightGray"/>
+        </w:rPr>
+        <w:t>impeachAttachments</w:t>
+      </w:r>
+      <w:r>
+        <w:rPr>
+          <w:rFonts w:hint="eastAsia"/>
+        </w:rPr>
+        <w:t>Id</w:t>
+      </w:r>
+      <w:proofErr w:type="spellEnd"/>
+      <w:r>
+        <w:rPr>
+          <w:rFonts w:hint="eastAsia"/>
+        </w:rPr>
+        <w:t>: [</w:t>
+      </w:r>
+      <w:proofErr w:type="spellStart"/>
+      <w:r>
+        <w:rPr>
+          <w:rFonts w:hint="eastAsia"/>
+        </w:rPr>
+        <w:t>objectId</w:t>
+      </w:r>
+      <w:proofErr w:type="spellEnd"/>
+      <w:r>
+        <w:rPr>
+          <w:rFonts w:hint="eastAsia"/>
+        </w:rPr>
+        <w:t>]</w:t>
+      </w:r>
+      <w:r>
+        <w:rPr>
+          <w:rFonts w:hint="eastAsia"/>
+        </w:rPr>
+        <w:t xml:space="preserve"> </w:t>
+      </w:r>
+      <w:r>
+        <w:rPr>
+          <w:rFonts w:hint="eastAsia"/>
+        </w:rPr>
+        <w:tab/>
+        <w:t>optional</w:t>
+      </w:r>
+      <w:r>
+        <w:rPr>
+          <w:rFonts w:hint="eastAsia"/>
+        </w:rPr>
+        <w:tab/>
+      </w:r>
+      <w:r>
+        <w:rPr>
+          <w:rFonts w:hint="eastAsia"/>
+        </w:rPr>
+        <w:tab/>
+      </w:r>
+      <w:r>
+        <w:rPr>
+          <w:rFonts w:hint="eastAsia"/>
+        </w:rPr>
+        <w:tab/>
+      </w:r>
+      <w:r>
+        <w:rPr>
+          <w:rFonts w:hint="eastAsia"/>
+        </w:rPr>
+        <w:tab/>
+      </w:r>
+      <w:r>
+        <w:rPr>
+          <w:rFonts w:hint="eastAsia"/>
+        </w:rPr>
+        <w:t>举报附件</w:t>
+      </w:r>
+    </w:p>
+    <w:p>
+      <w:pPr>
+        <w:ind w:left="420" w:firstLine="420"/>
+      </w:pPr>
+      <w:proofErr w:type="spellStart"/>
+      <w:r>
+        <w:rPr>
+          <w:rFonts w:hint="eastAsia"/>
+          <w:highlight w:val="lightGray"/>
+        </w:rPr>
+        <w:t>impeachComments</w:t>
+      </w:r>
+      <w:r>
+        <w:rPr>
+          <w:rFonts w:hint="eastAsia"/>
+        </w:rPr>
+        <w:t>Id</w:t>
+      </w:r>
+      <w:proofErr w:type="spellEnd"/>
+      <w:r>
+        <w:rPr>
+          <w:rFonts w:hint="eastAsia"/>
+        </w:rPr>
+        <w:t>: [</w:t>
+      </w:r>
+      <w:proofErr w:type="spellStart"/>
+      <w:r>
+        <w:rPr>
+          <w:rFonts w:hint="eastAsia"/>
+        </w:rPr>
+        <w:t>objectId</w:t>
+      </w:r>
+      <w:proofErr w:type="spellEnd"/>
+      <w:r>
+        <w:rPr>
+          <w:rFonts w:hint="eastAsia"/>
+        </w:rPr>
+        <w:t>]</w:t>
+      </w:r>
+      <w:r>
+        <w:rPr>
+          <w:rFonts w:hint="eastAsia"/>
+        </w:rPr>
+        <w:tab/>
+        <w:t>optional</w:t>
+      </w:r>
+      <w:r>
+        <w:rPr>
+          <w:rFonts w:hint="eastAsia"/>
+        </w:rPr>
+        <w:tab/>
+      </w:r>
+      <w:r>
+        <w:rPr>
+          <w:rFonts w:hint="eastAsia"/>
+        </w:rPr>
+        <w:tab/>
+      </w:r>
+      <w:r>
+        <w:rPr>
+          <w:rFonts w:hint="eastAsia"/>
+        </w:rPr>
+        <w:tab/>
+      </w:r>
+      <w:r>
+        <w:rPr>
+          <w:rFonts w:hint="eastAsia"/>
+        </w:rPr>
+        <w:tab/>
+      </w:r>
+      <w:r>
+        <w:rPr>
+          <w:rFonts w:hint="eastAsia"/>
+        </w:rPr>
+        <w:t>举报后的对话</w:t>
+      </w:r>
+    </w:p>
+    <w:p>
+      <w:pPr>
+        <w:rPr>
+          <w:dstrike/>
+        </w:rPr>
+      </w:pPr>
+      <w:r>
+        <w:rPr>
+          <w:rFonts w:hint="eastAsia"/>
+        </w:rPr>
+        <w:tab/>
+      </w:r>
+      <w:r>
+        <w:rPr>
+          <w:rFonts w:hint="eastAsia"/>
+        </w:rPr>
+        <w:tab/>
+      </w:r>
+      <w:proofErr w:type="spellStart"/>
+      <w:r>
+        <w:rPr>
+          <w:rFonts w:hint="eastAsia"/>
+        </w:rPr>
+        <w:t>impeachT</w:t>
+      </w:r>
+      <w:r>
+        <w:rPr>
+          <w:rFonts w:hint="eastAsia"/>
+        </w:rPr>
+        <w:t>ype</w:t>
+      </w:r>
+      <w:proofErr w:type="spellEnd"/>
+      <w:r>
+        <w:rPr>
+          <w:rFonts w:hint="eastAsia"/>
+        </w:rPr>
+        <w:t xml:space="preserve">: </w:t>
+      </w:r>
+      <w:r>
+        <w:rPr>
+          <w:rFonts w:hint="eastAsia"/>
           <w:b/>
-          <w:bCs/>
-        </w:rPr>
-        <w:t>。无</w:t>
-      </w:r>
+        </w:rPr>
+        <w:t>String</w:t>
+      </w:r>
+      <w:r>
+        <w:rPr>
+          <w:rFonts w:hint="eastAsia"/>
+        </w:rPr>
+        <w:t>(</w:t>
+      </w:r>
+      <w:proofErr w:type="spellStart"/>
       <w:r>
         <w:rPr>
           <w:rFonts w:hint="eastAsia"/>
           <w:b/>
-          <w:bCs/>
-        </w:rPr>
-        <w:t>update</w:t>
-      </w:r>
-      <w:r>
-        <w:rPr>
-          <w:rFonts w:hint="eastAsia"/>
-          <w:b/>
-          <w:bCs/>
-        </w:rPr>
-        <w:t>，只有</w:t>
-      </w:r>
-      <w:r>
-        <w:rPr>
-          <w:rFonts w:hint="eastAsia"/>
-          <w:b/>
-          <w:bCs/>
-        </w:rPr>
-        <w:t>create</w:t>
-      </w:r>
-      <w:r>
-        <w:rPr>
-          <w:rFonts w:hint="eastAsia"/>
-          <w:b/>
-          <w:bCs/>
-        </w:rPr>
-        <w:t>，以便</w:t>
-      </w:r>
-      <w:r>
-        <w:rPr>
-          <w:rFonts w:hint="eastAsia"/>
-          <w:b/>
-          <w:bCs/>
-        </w:rPr>
-        <w:t>trace</w:t>
-      </w:r>
-      <w:r>
-        <w:rPr>
-          <w:rFonts w:hint="eastAsia"/>
-          <w:b/>
-          <w:bCs/>
-        </w:rPr>
-        <w:t>处理过程。</w:t>
-      </w:r>
-    </w:p>
-    <w:p>
-      <w:pPr>
-        <w:ind w:firstLine="420"/>
-      </w:pPr>
-      <w:proofErr w:type="spellStart"/>
-      <w:r>
-        <w:rPr>
-          <w:rFonts w:hint="eastAsia"/>
-          <w:b/>
-          <w:bCs/>
-        </w:rPr>
-        <w:t>impeachImages</w:t>
-      </w:r>
-      <w:proofErr w:type="spellEnd"/>
-      <w:r>
-        <w:rPr>
-          <w:rFonts w:hint="eastAsia"/>
-        </w:rPr>
-        <w:t>：储举报信息中的图片，</w:t>
-      </w:r>
-    </w:p>
-    <w:p>
-      <w:pPr>
-        <w:ind w:firstLine="420"/>
-      </w:pPr>
-      <w:proofErr w:type="spellStart"/>
-      <w:r>
-        <w:rPr>
-          <w:rFonts w:hint="eastAsia"/>
-          <w:b/>
-          <w:bCs/>
-        </w:rPr>
-        <w:t>impeachAttachments</w:t>
-      </w:r>
-      <w:proofErr w:type="spellEnd"/>
-      <w:r>
-        <w:rPr>
-          <w:rFonts w:hint="eastAsia"/>
-        </w:rPr>
-        <w:t>：存储举报信息中的图片，</w:t>
-      </w:r>
-    </w:p>
-    <w:p>
-      <w:pPr>
-        <w:ind w:firstLine="420"/>
-      </w:pPr>
-      <w:proofErr w:type="spellStart"/>
-      <w:r>
-        <w:rPr>
-          <w:rFonts w:hint="eastAsia"/>
-          <w:b/>
-          <w:bCs/>
-        </w:rPr>
-        <w:t>impeachComments</w:t>
-      </w:r>
-      <w:proofErr w:type="spellEnd"/>
-      <w:r>
-        <w:rPr>
-          <w:rFonts w:hint="eastAsia"/>
-        </w:rPr>
-        <w:t>：一个用来存储举报的对话</w:t>
-      </w:r>
-    </w:p>
-    <w:p>
-      <w:pPr>
-        <w:ind w:firstLine="420"/>
-      </w:pPr>
-      <w:proofErr w:type="spellStart"/>
-      <w:r>
-        <w:rPr>
-          <w:rFonts w:hint="eastAsia"/>
-          <w:b/>
-          <w:bCs/>
-        </w:rPr>
-        <w:t>impeachResult</w:t>
-      </w:r>
-      <w:proofErr w:type="spellEnd"/>
-      <w:r>
-        <w:rPr>
-          <w:rFonts w:hint="eastAsia"/>
-        </w:rPr>
-        <w:t>：存储举报的处理结果</w:t>
-      </w:r>
-    </w:p>
-    <w:p>
-      <w:pPr>
-        <w:ind w:firstLine="420"/>
-      </w:pPr>
-    </w:p>
-    <w:p>
-      <w:pPr>
-        <w:rPr>
-          <w:b/>
-        </w:rPr>
-      </w:pPr>
-      <w:r>
-        <w:rPr>
-          <w:rFonts w:hint="eastAsia"/>
-          <w:b/>
-        </w:rPr>
-        <w:t>PS</w:t>
-      </w:r>
-      <w:r>
-        <w:rPr>
-          <w:rFonts w:hint="eastAsia"/>
-          <w:b/>
-        </w:rPr>
-        <w:t>：</w:t>
-      </w:r>
-      <w:proofErr w:type="spellStart"/>
-      <w:r>
-        <w:rPr>
-          <w:rFonts w:hint="eastAsia"/>
-          <w:b/>
-        </w:rPr>
-        <w:t>impeachImages</w:t>
-      </w:r>
-      <w:proofErr w:type="spellEnd"/>
-      <w:r>
-        <w:rPr>
-          <w:rFonts w:hint="eastAsia"/>
-          <w:b/>
-        </w:rPr>
-        <w:t xml:space="preserve">/ </w:t>
-      </w:r>
-      <w:proofErr w:type="spellStart"/>
-      <w:r>
-        <w:rPr>
-          <w:rFonts w:hint="eastAsia"/>
-          <w:b/>
-        </w:rPr>
-        <w:t>impeachAttachments</w:t>
-      </w:r>
-      <w:proofErr w:type="spellEnd"/>
-      <w:r>
-        <w:rPr>
-          <w:rFonts w:hint="eastAsia"/>
-          <w:b/>
-        </w:rPr>
-        <w:t>同时为</w:t>
-      </w:r>
-      <w:r>
-        <w:rPr>
-          <w:rFonts w:hint="eastAsia"/>
-          <w:b/>
-        </w:rPr>
-        <w:t xml:space="preserve">impeach/ </w:t>
-      </w:r>
-      <w:proofErr w:type="spellStart"/>
-      <w:r>
-        <w:rPr>
-          <w:rFonts w:hint="eastAsia"/>
-          <w:b/>
-        </w:rPr>
-        <w:t>impeachComments</w:t>
-      </w:r>
-      <w:proofErr w:type="spellEnd"/>
-      <w:r>
-        <w:rPr>
-          <w:rFonts w:hint="eastAsia"/>
-          <w:b/>
-        </w:rPr>
-        <w:t>服务，所以不提供冗余的外键，指明</w:t>
-      </w:r>
-      <w:proofErr w:type="spellStart"/>
-      <w:r>
-        <w:rPr>
-          <w:rFonts w:hint="eastAsia"/>
-          <w:b/>
-        </w:rPr>
-        <w:t>imgae</w:t>
-      </w:r>
-      <w:proofErr w:type="spellEnd"/>
-      <w:r>
-        <w:rPr>
-          <w:rFonts w:hint="eastAsia"/>
-          <w:b/>
-        </w:rPr>
-        <w:t>/attachment</w:t>
-      </w:r>
-      <w:r>
-        <w:rPr>
-          <w:rFonts w:hint="eastAsia"/>
-          <w:b/>
-        </w:rPr>
-        <w:t>对应哪个</w:t>
-      </w:r>
-      <w:r>
-        <w:rPr>
-          <w:rFonts w:hint="eastAsia"/>
-          <w:b/>
-        </w:rPr>
-        <w:t>impeach/comment</w:t>
-      </w:r>
-      <w:r>
-        <w:rPr>
-          <w:rFonts w:hint="eastAsia"/>
-          <w:b/>
-        </w:rPr>
-        <w:t>了。</w:t>
-      </w:r>
-    </w:p>
-    <w:p>
-      <w:r>
-        <w:rPr>
-          <w:rFonts w:hint="eastAsia"/>
-        </w:rPr>
-        <w:tab/>
-      </w:r>
-      <w:proofErr w:type="gramStart"/>
-      <w:r>
-        <w:rPr>
-          <w:b/>
-        </w:rPr>
-        <w:t>I</w:t>
-      </w:r>
-      <w:r>
-        <w:rPr>
-          <w:rFonts w:hint="eastAsia"/>
-          <w:b/>
-        </w:rPr>
-        <w:t>mpeach</w:t>
-      </w:r>
-      <w:r>
-        <w:rPr>
-          <w:rFonts w:hint="eastAsia"/>
+        </w:rPr>
+        <w:t>enum</w:t>
+      </w:r>
+      <w:proofErr w:type="spellEnd"/>
+      <w:r>
+        <w:rPr>
+          <w:rFonts w:hint="eastAsia"/>
+        </w:rPr>
+        <w:t>)</w:t>
+      </w:r>
+      <w:r>
+        <w:rPr>
+          <w:rFonts w:hint="eastAsia"/>
+        </w:rPr>
+        <w:tab/>
+      </w:r>
+      <w:r>
+        <w:rPr>
+          <w:rFonts w:hint="eastAsia"/>
+        </w:rPr>
+        <w:tab/>
+      </w:r>
+      <w:r>
+        <w:rPr>
+          <w:rFonts w:hint="eastAsia"/>
+        </w:rPr>
+        <w:tab/>
+      </w:r>
+      <w:r>
+        <w:rPr>
+          <w:rFonts w:hint="eastAsia"/>
+        </w:rPr>
+        <w:tab/>
+        <w:t xml:space="preserve">required; </w:t>
+      </w:r>
+      <w:proofErr w:type="spellStart"/>
+      <w:r>
+        <w:rPr>
+          <w:rFonts w:hint="eastAsia"/>
+        </w:rPr>
+        <w:t>enum</w:t>
+      </w:r>
+      <w:proofErr w:type="spellEnd"/>
+      <w:r>
+        <w:rPr>
+          <w:rFonts w:hint="eastAsia"/>
+        </w:rPr>
+        <w:tab/>
+      </w:r>
+      <w:r>
+        <w:rPr>
+          <w:rFonts w:hint="eastAsia"/>
+        </w:rPr>
+        <w:tab/>
+      </w:r>
+      <w:r>
+        <w:rPr>
+          <w:rFonts w:hint="eastAsia"/>
+        </w:rPr>
+        <w:tab/>
+      </w:r>
+      <w:r>
+        <w:rPr>
+          <w:rFonts w:hint="eastAsia"/>
+        </w:rPr>
+        <w:t>举报</w:t>
+      </w:r>
+      <w:r>
+        <w:rPr>
+          <w:rFonts w:hint="eastAsia"/>
+        </w:rPr>
+        <w:t>对象的</w:t>
+      </w:r>
+      <w:r>
+        <w:rPr>
+          <w:rFonts w:hint="eastAsia"/>
+        </w:rPr>
+        <w:t>类型（文档还是评论：</w:t>
+      </w:r>
+      <w:r>
+        <w:rPr>
+          <w:rFonts w:hint="eastAsia"/>
+        </w:rPr>
+        <w:t>article/comment</w:t>
+      </w:r>
+      <w:r>
+        <w:rPr>
+          <w:rFonts w:hint="eastAsia"/>
+        </w:rPr>
+        <w:t>）</w:t>
+      </w:r>
+    </w:p>
+    <w:p>
+      <w:pPr>
+        <w:ind w:left="420" w:firstLine="420"/>
+      </w:pPr>
+      <w:proofErr w:type="spellStart"/>
+      <w:r>
+        <w:rPr>
+          <w:rFonts w:hint="eastAsia"/>
+          <w:highlight w:val="lightGray"/>
+        </w:rPr>
+        <w:t>impeachedArticleId</w:t>
+      </w:r>
+      <w:proofErr w:type="spellEnd"/>
+      <w:r>
+        <w:rPr>
+          <w:rFonts w:hint="eastAsia"/>
+        </w:rPr>
+        <w:t xml:space="preserve">: </w:t>
+      </w:r>
+      <w:proofErr w:type="spellStart"/>
+      <w:r>
+        <w:rPr>
+          <w:rFonts w:hint="eastAsia"/>
+        </w:rPr>
+        <w:t>article_objectId</w:t>
+      </w:r>
+      <w:proofErr w:type="spellEnd"/>
+      <w:r>
+        <w:rPr>
+          <w:rFonts w:hint="eastAsia"/>
+        </w:rPr>
+        <w:tab/>
+        <w:t>optional</w:t>
+      </w:r>
+      <w:r>
+        <w:rPr>
+          <w:rFonts w:hint="eastAsia"/>
+        </w:rPr>
+        <w:tab/>
+      </w:r>
+      <w:r>
+        <w:rPr>
+          <w:rFonts w:hint="eastAsia"/>
+        </w:rPr>
+        <w:tab/>
+      </w:r>
+      <w:r>
+        <w:rPr>
+          <w:rFonts w:hint="eastAsia"/>
+        </w:rPr>
+        <w:tab/>
+      </w:r>
+      <w:r>
+        <w:rPr>
+          <w:rFonts w:hint="eastAsia"/>
+        </w:rPr>
+        <w:t>如果举报文档，填入文档</w:t>
+      </w:r>
+      <w:r>
+        <w:rPr>
+          <w:rFonts w:hint="eastAsia"/>
+        </w:rPr>
+        <w:t>Id</w:t>
+      </w:r>
+    </w:p>
+    <w:p>
+      <w:pPr>
+        <w:ind w:left="420" w:firstLine="420"/>
+      </w:pPr>
+      <w:proofErr w:type="spellStart"/>
+      <w:r>
+        <w:rPr>
+          <w:rFonts w:hint="eastAsia"/>
+          <w:highlight w:val="lightGray"/>
+        </w:rPr>
+        <w:t>impeachedCommentId</w:t>
+      </w:r>
+      <w:proofErr w:type="spellEnd"/>
+      <w:r>
+        <w:rPr>
+          <w:rFonts w:hint="eastAsia"/>
+          <w:highlight w:val="lightGray"/>
         </w:rPr>
         <w:t>:</w:t>
       </w:r>
-      <w:proofErr w:type="gramEnd"/>
-      <w:r>
-        <w:rPr>
-          <w:rFonts w:hint="eastAsia"/>
-        </w:rPr>
-        <w:t>{</w:t>
-      </w:r>
-    </w:p>
-    <w:p>
-      <w:r>
-        <w:rPr>
-          <w:rFonts w:hint="eastAsia"/>
-        </w:rPr>
-        <w:tab/>
-      </w:r>
-      <w:r>
-        <w:rPr>
-          <w:rFonts w:hint="eastAsia"/>
-        </w:rPr>
-        <w:tab/>
-      </w:r>
-      <w:r>
-        <w:rPr>
+      <w:r>
+        <w:rPr>
+          <w:rFonts w:hint="eastAsia"/>
+        </w:rPr>
+        <w:t xml:space="preserve"> </w:t>
+      </w:r>
+      <w:proofErr w:type="spellStart"/>
+      <w:r>
+        <w:rPr>
+          <w:rFonts w:hint="eastAsia"/>
+        </w:rPr>
+        <w:t>article_objectId</w:t>
+      </w:r>
+      <w:proofErr w:type="spellEnd"/>
+      <w:r>
+        <w:rPr>
+          <w:rFonts w:hint="eastAsia"/>
+        </w:rPr>
+        <w:tab/>
+        <w:t>optional</w:t>
+      </w:r>
+      <w:r>
+        <w:rPr>
+          <w:rFonts w:hint="eastAsia"/>
+        </w:rPr>
+        <w:tab/>
+      </w:r>
+      <w:r>
+        <w:rPr>
+          <w:rFonts w:hint="eastAsia"/>
+        </w:rPr>
+        <w:tab/>
+      </w:r>
+      <w:r>
+        <w:rPr>
+          <w:rFonts w:hint="eastAsia"/>
+        </w:rPr>
+        <w:t>如果举报评论，填入评论</w:t>
+      </w:r>
+      <w:r>
+        <w:rPr>
+          <w:rFonts w:hint="eastAsia"/>
+        </w:rPr>
+        <w:t>Id</w:t>
+      </w:r>
+    </w:p>
+    <w:p>
+      <w:pPr>
+        <w:ind w:left="420" w:firstLine="420"/>
+      </w:pPr>
+      <w:proofErr w:type="spellStart"/>
+      <w:r>
+        <w:rPr>
+          <w:rFonts w:hint="eastAsia"/>
+        </w:rPr>
+        <w:t>impeachedUserId</w:t>
+      </w:r>
+      <w:proofErr w:type="spellEnd"/>
+      <w:r>
+        <w:rPr>
+          <w:rFonts w:hint="eastAsia"/>
+        </w:rPr>
+        <w:t xml:space="preserve">: </w:t>
+      </w:r>
+      <w:proofErr w:type="spellStart"/>
+      <w:r>
+        <w:rPr>
+          <w:rFonts w:hint="eastAsia"/>
+        </w:rPr>
+        <w:t>user_objectId</w:t>
+      </w:r>
+      <w:proofErr w:type="spellEnd"/>
+      <w:r>
+        <w:rPr>
+          <w:rFonts w:hint="eastAsia"/>
+        </w:rPr>
+        <w:tab/>
+      </w:r>
+      <w:r>
+        <w:rPr>
+          <w:rFonts w:hint="eastAsia"/>
+        </w:rPr>
+        <w:tab/>
+      </w:r>
+      <w:r>
+        <w:rPr>
+          <w:rFonts w:hint="eastAsia"/>
+        </w:rPr>
+        <w:tab/>
+        <w:t>required</w:t>
+      </w:r>
+      <w:r>
+        <w:rPr>
+          <w:rFonts w:hint="eastAsia"/>
+        </w:rPr>
+        <w:tab/>
+      </w:r>
+      <w:r>
+        <w:rPr>
+          <w:rFonts w:hint="eastAsia"/>
+        </w:rPr>
+        <w:tab/>
+      </w:r>
+      <w:r>
+        <w:rPr>
+          <w:rFonts w:hint="eastAsia"/>
+        </w:rPr>
+        <w:t>被举报的文档</w:t>
+      </w:r>
+      <w:r>
+        <w:rPr>
+          <w:rFonts w:hint="eastAsia"/>
+        </w:rPr>
+        <w:t>/</w:t>
+      </w:r>
+      <w:r>
+        <w:rPr>
+          <w:rFonts w:hint="eastAsia"/>
+        </w:rPr>
+        <w:t>评论的发布者（以便页面显示给他</w:t>
+      </w:r>
+      <w:r>
+        <w:rPr>
+          <w:rFonts w:hint="eastAsia"/>
+        </w:rPr>
+        <w:t>/</w:t>
+      </w:r>
+      <w:r>
+        <w:rPr>
+          <w:rFonts w:hint="eastAsia"/>
+        </w:rPr>
+        <w:t>她看）</w:t>
+      </w:r>
+      <w:r>
+        <w:rPr>
+          <w:rFonts w:hint="eastAsia"/>
+        </w:rPr>
+        <w:t>。冗余字段，可以</w:t>
+      </w:r>
+      <w:r>
+        <w:rPr>
+          <w:rFonts w:hint="eastAsia"/>
+        </w:rPr>
+        <w:t>skip</w:t>
+      </w:r>
+      <w:r>
+        <w:rPr>
+          <w:rFonts w:hint="eastAsia"/>
+        </w:rPr>
+        <w:t>。</w:t>
+      </w:r>
+      <w:r>
+        <w:rPr>
+          <w:rFonts w:hint="eastAsia"/>
+        </w:rPr>
+        <w:t>从</w:t>
+      </w:r>
+      <w:proofErr w:type="spellStart"/>
+      <w:r>
+        <w:rPr>
+          <w:rFonts w:hint="eastAsia"/>
           <w:highlight w:val="lightGray"/>
         </w:rPr>
-        <w:t>T</w:t>
-      </w:r>
+        <w:t>impeachedArticleId</w:t>
+      </w:r>
+      <w:proofErr w:type="spellEnd"/>
+      <w:r>
+        <w:rPr>
+          <w:rFonts w:hint="eastAsia"/>
+        </w:rPr>
+        <w:t>或者</w:t>
+      </w:r>
+      <w:proofErr w:type="spellStart"/>
       <w:r>
         <w:rPr>
           <w:rFonts w:hint="eastAsia"/>
           <w:highlight w:val="lightGray"/>
         </w:rPr>
-        <w:t>itle</w:t>
-      </w:r>
-      <w:r>
-        <w:rPr>
-          <w:rFonts w:hint="eastAsia"/>
-        </w:rPr>
-        <w:t>: string</w:t>
-      </w:r>
-      <w:r>
-        <w:rPr>
-          <w:rFonts w:hint="eastAsia"/>
-        </w:rPr>
-        <w:tab/>
-      </w:r>
-      <w:r>
-        <w:rPr>
-          <w:rFonts w:hint="eastAsia"/>
-        </w:rPr>
-        <w:tab/>
-      </w:r>
-      <w:r>
-        <w:rPr>
-          <w:rFonts w:hint="eastAsia"/>
-        </w:rPr>
-        <w:tab/>
-      </w:r>
-      <w:r>
-        <w:rPr>
-          <w:rFonts w:hint="eastAsia"/>
-        </w:rPr>
-        <w:tab/>
-        <w:t>required:2~49</w:t>
-      </w:r>
-    </w:p>
-    <w:p>
-      <w:r>
-        <w:rPr>
-          <w:rFonts w:hint="eastAsia"/>
-        </w:rPr>
-        <w:tab/>
-      </w:r>
-      <w:r>
-        <w:rPr>
-          <w:rFonts w:hint="eastAsia"/>
-        </w:rPr>
-        <w:tab/>
-      </w:r>
-      <w:commentRangeStart w:id="1"/>
-      <w:proofErr w:type="spellStart"/>
-      <w:r>
-        <w:rPr>
-          <w:highlight w:val="lightGray"/>
-        </w:rPr>
-        <w:t>C</w:t>
-      </w:r>
-      <w:r>
-        <w:rPr>
-          <w:rFonts w:hint="eastAsia"/>
-          <w:highlight w:val="lightGray"/>
-        </w:rPr>
-        <w:t>ontent</w:t>
-      </w:r>
-      <w:r>
-        <w:rPr>
-          <w:rFonts w:hint="eastAsia"/>
-        </w:rPr>
-        <w:t>;string</w:t>
-      </w:r>
-      <w:proofErr w:type="spellEnd"/>
-      <w:r>
-        <w:rPr>
-          <w:rFonts w:hint="eastAsia"/>
-        </w:rPr>
-        <w:tab/>
-      </w:r>
-      <w:r>
-        <w:rPr>
-          <w:rFonts w:hint="eastAsia"/>
-        </w:rPr>
-        <w:tab/>
-      </w:r>
-      <w:r>
-        <w:rPr>
-          <w:rFonts w:hint="eastAsia"/>
-        </w:rPr>
-        <w:tab/>
-      </w:r>
-      <w:r>
-        <w:rPr>
-          <w:rFonts w:hint="eastAsia"/>
-        </w:rPr>
-        <w:tab/>
-        <w:t>required; 1~1999</w:t>
-      </w:r>
-      <w:r>
-        <w:rPr>
-          <w:rFonts w:hint="eastAsia"/>
-        </w:rPr>
-        <w:tab/>
-      </w:r>
-      <w:r>
-        <w:rPr>
-          <w:rFonts w:hint="eastAsia"/>
-        </w:rPr>
-        <w:tab/>
-      </w:r>
-      <w:r>
-        <w:rPr>
-          <w:rFonts w:hint="eastAsia"/>
-        </w:rPr>
-        <w:tab/>
-      </w:r>
-      <w:r>
-        <w:rPr>
-          <w:rFonts w:hint="eastAsia"/>
-        </w:rPr>
-        <w:t>举报内容</w:t>
-      </w:r>
-      <w:commentRangeEnd w:id="1"/>
-      <w:r>
-        <w:rPr>
-          <w:rStyle w:val="CommentReference"/>
-        </w:rPr>
-        <w:commentReference w:id="1"/>
-      </w:r>
-    </w:p>
-    <w:p>
-      <w:r>
-        <w:rPr>
-          <w:rFonts w:hint="eastAsia"/>
-        </w:rPr>
-        <w:tab/>
-      </w:r>
-      <w:r>
-        <w:rPr>
-          <w:rFonts w:hint="eastAsia"/>
-        </w:rPr>
-        <w:tab/>
-      </w:r>
-      <w:proofErr w:type="spellStart"/>
-      <w:r>
-        <w:rPr>
-          <w:rFonts w:hint="eastAsia"/>
-          <w:highlight w:val="lightGray"/>
-        </w:rPr>
-        <w:t>impeachImages</w:t>
-      </w:r>
-      <w:r>
-        <w:rPr>
-          <w:rFonts w:hint="eastAsia"/>
+        <w:t>impeachedCommentId</w:t>
+      </w:r>
+      <w:proofErr w:type="spellEnd"/>
+      <w:r>
+        <w:rPr>
+          <w:rFonts w:hint="eastAsia"/>
+        </w:rPr>
+        <w:t>推导的步骤</w:t>
+      </w:r>
+    </w:p>
+    <w:p>
+      <w:r>
+        <w:rPr>
+          <w:rFonts w:hint="eastAsia"/>
+        </w:rPr>
+        <w:tab/>
+      </w:r>
+      <w:r>
+        <w:rPr>
+          <w:rFonts w:hint="eastAsia"/>
+        </w:rPr>
+        <w:tab/>
+      </w:r>
+      <w:proofErr w:type="spellStart"/>
+      <w:r>
+        <w:rPr>
+          <w:rFonts w:hint="eastAsia"/>
+          <w:highlight w:val="cyan"/>
+        </w:rPr>
+        <w:t>creator</w:t>
+      </w:r>
+      <w:r>
+        <w:rPr>
+          <w:rFonts w:hint="eastAsia"/>
+          <w:highlight w:val="cyan"/>
         </w:rPr>
         <w:t>Id</w:t>
       </w:r>
-      <w:proofErr w:type="spellEnd"/>
-      <w:r>
-        <w:rPr>
-          <w:rFonts w:hint="eastAsia"/>
-        </w:rPr>
-        <w:t xml:space="preserve">:[ </w:t>
-      </w:r>
-      <w:proofErr w:type="spellStart"/>
-      <w:r>
-        <w:rPr>
-          <w:rFonts w:hint="eastAsia"/>
-        </w:rPr>
-        <w:t>objectId</w:t>
-      </w:r>
-      <w:proofErr w:type="spellEnd"/>
-      <w:r>
-        <w:rPr>
-          <w:rFonts w:hint="eastAsia"/>
-        </w:rPr>
-        <w:t>]</w:t>
-      </w:r>
-      <w:r>
-        <w:rPr>
-          <w:rFonts w:hint="eastAsia"/>
-        </w:rPr>
-        <w:tab/>
-      </w:r>
-      <w:r>
-        <w:rPr>
-          <w:rFonts w:hint="eastAsia"/>
-        </w:rPr>
-        <w:t xml:space="preserve"> </w:t>
-      </w:r>
-      <w:r>
-        <w:rPr>
-          <w:rFonts w:hint="eastAsia"/>
-        </w:rPr>
-        <w:t>optional</w:t>
-      </w:r>
-      <w:r>
-        <w:rPr>
-          <w:rFonts w:hint="eastAsia"/>
-        </w:rPr>
-        <w:tab/>
-      </w:r>
-      <w:r>
-        <w:rPr>
-          <w:rFonts w:hint="eastAsia"/>
-        </w:rPr>
-        <w:tab/>
-      </w:r>
-      <w:r>
-        <w:rPr>
-          <w:rFonts w:hint="eastAsia"/>
-        </w:rPr>
-        <w:tab/>
-      </w:r>
-      <w:r>
-        <w:rPr>
-          <w:rFonts w:hint="eastAsia"/>
-        </w:rPr>
-        <w:tab/>
-      </w:r>
-      <w:r>
-        <w:rPr>
-          <w:rFonts w:hint="eastAsia"/>
-        </w:rPr>
-        <w:tab/>
-      </w:r>
-      <w:r>
-        <w:rPr>
-          <w:rFonts w:hint="eastAsia"/>
-        </w:rPr>
-        <w:t>举报截图</w:t>
-      </w:r>
-    </w:p>
-    <w:p>
-      <w:pPr>
-        <w:ind w:left="420" w:firstLine="420"/>
-      </w:pPr>
-      <w:proofErr w:type="spellStart"/>
-      <w:r>
-        <w:rPr>
-          <w:rFonts w:hint="eastAsia"/>
-          <w:highlight w:val="lightGray"/>
-        </w:rPr>
-        <w:t>impeachAttachments</w:t>
-      </w:r>
-      <w:r>
-        <w:rPr>
-          <w:rFonts w:hint="eastAsia"/>
-        </w:rPr>
-        <w:t>Id</w:t>
-      </w:r>
-      <w:proofErr w:type="spellEnd"/>
-      <w:r>
-        <w:rPr>
-          <w:rFonts w:hint="eastAsia"/>
-        </w:rPr>
-        <w:t>: [</w:t>
-      </w:r>
-      <w:proofErr w:type="spellStart"/>
-      <w:r>
-        <w:rPr>
-          <w:rFonts w:hint="eastAsia"/>
-        </w:rPr>
-        <w:t>objectId</w:t>
-      </w:r>
-      <w:proofErr w:type="spellEnd"/>
-      <w:r>
-        <w:rPr>
-          <w:rFonts w:hint="eastAsia"/>
-        </w:rPr>
-        <w:t>]</w:t>
-      </w:r>
-      <w:r>
-        <w:rPr>
-          <w:rFonts w:hint="eastAsia"/>
-        </w:rPr>
-        <w:t xml:space="preserve"> </w:t>
-      </w:r>
-      <w:r>
-        <w:rPr>
-          <w:rFonts w:hint="eastAsia"/>
-        </w:rPr>
-        <w:tab/>
-        <w:t>optional</w:t>
-      </w:r>
-      <w:r>
-        <w:rPr>
-          <w:rFonts w:hint="eastAsia"/>
-        </w:rPr>
-        <w:tab/>
-      </w:r>
-      <w:r>
-        <w:rPr>
-          <w:rFonts w:hint="eastAsia"/>
-        </w:rPr>
-        <w:tab/>
-      </w:r>
-      <w:r>
-        <w:rPr>
-          <w:rFonts w:hint="eastAsia"/>
-        </w:rPr>
-        <w:tab/>
-      </w:r>
-      <w:r>
-        <w:rPr>
-          <w:rFonts w:hint="eastAsia"/>
-        </w:rPr>
-        <w:tab/>
-      </w:r>
-      <w:r>
-        <w:rPr>
-          <w:rFonts w:hint="eastAsia"/>
-        </w:rPr>
-        <w:t>举报附件</w:t>
-      </w:r>
-    </w:p>
-    <w:p>
-      <w:pPr>
-        <w:ind w:left="420" w:firstLine="420"/>
-      </w:pPr>
-      <w:proofErr w:type="spellStart"/>
-      <w:r>
-        <w:rPr>
-          <w:rFonts w:hint="eastAsia"/>
-          <w:highlight w:val="lightGray"/>
-        </w:rPr>
-        <w:t>impeachComments</w:t>
-      </w:r>
-      <w:r>
-        <w:rPr>
-          <w:rFonts w:hint="eastAsia"/>
-        </w:rPr>
-        <w:t>Id</w:t>
-      </w:r>
-      <w:proofErr w:type="spellEnd"/>
-      <w:r>
-        <w:rPr>
-          <w:rFonts w:hint="eastAsia"/>
-        </w:rPr>
-        <w:t>: [</w:t>
-      </w:r>
-      <w:proofErr w:type="spellStart"/>
-      <w:r>
-        <w:rPr>
-          <w:rFonts w:hint="eastAsia"/>
-        </w:rPr>
-        <w:t>objectId</w:t>
-      </w:r>
-      <w:proofErr w:type="spellEnd"/>
-      <w:r>
-        <w:rPr>
-          <w:rFonts w:hint="eastAsia"/>
-        </w:rPr>
-        <w:t>]</w:t>
-      </w:r>
-      <w:r>
-        <w:rPr>
-          <w:rFonts w:hint="eastAsia"/>
-        </w:rPr>
-        <w:tab/>
-        <w:t>optional</w:t>
-      </w:r>
-      <w:r>
-        <w:rPr>
-          <w:rFonts w:hint="eastAsia"/>
-        </w:rPr>
-        <w:tab/>
-      </w:r>
-      <w:r>
-        <w:rPr>
-          <w:rFonts w:hint="eastAsia"/>
-        </w:rPr>
-        <w:tab/>
-      </w:r>
-      <w:r>
-        <w:rPr>
-          <w:rFonts w:hint="eastAsia"/>
-        </w:rPr>
-        <w:tab/>
-      </w:r>
-      <w:r>
-        <w:rPr>
-          <w:rFonts w:hint="eastAsia"/>
-        </w:rPr>
-        <w:tab/>
-      </w:r>
-      <w:r>
-        <w:rPr>
-          <w:rFonts w:hint="eastAsia"/>
-        </w:rPr>
-        <w:t>举报后的对话</w:t>
-      </w:r>
-    </w:p>
-    <w:p>
-      <w:pPr>
-        <w:rPr>
-          <w:dstrike/>
-        </w:rPr>
-      </w:pPr>
-      <w:r>
-        <w:rPr>
-          <w:rFonts w:hint="eastAsia"/>
-        </w:rPr>
-        <w:tab/>
-      </w:r>
-      <w:r>
-        <w:rPr>
-          <w:rFonts w:hint="eastAsia"/>
-        </w:rPr>
-        <w:tab/>
-      </w:r>
-      <w:proofErr w:type="spellStart"/>
-      <w:r>
-        <w:rPr>
-          <w:rFonts w:hint="eastAsia"/>
-          <w:highlight w:val="lightGray"/>
-        </w:rPr>
-        <w:t>impeachT</w:t>
-      </w:r>
-      <w:r>
-        <w:rPr>
-          <w:rFonts w:hint="eastAsia"/>
-          <w:highlight w:val="lightGray"/>
-        </w:rPr>
-        <w:t>ype</w:t>
-      </w:r>
-      <w:proofErr w:type="spellEnd"/>
-      <w:r>
-        <w:rPr>
-          <w:rFonts w:hint="eastAsia"/>
-        </w:rPr>
-        <w:t xml:space="preserve">: </w:t>
-      </w:r>
-      <w:r>
-        <w:rPr>
-          <w:rFonts w:hint="eastAsia"/>
-          <w:b/>
-        </w:rPr>
-        <w:t>String</w:t>
-      </w:r>
-      <w:r>
-        <w:rPr>
-          <w:rFonts w:hint="eastAsia"/>
-        </w:rPr>
-        <w:t>(</w:t>
-      </w:r>
-      <w:proofErr w:type="spellStart"/>
-      <w:r>
-        <w:rPr>
-          <w:rFonts w:hint="eastAsia"/>
-          <w:b/>
-        </w:rPr>
-        <w:t>enum</w:t>
-      </w:r>
-      <w:proofErr w:type="spellEnd"/>
-      <w:r>
-        <w:rPr>
-          <w:rFonts w:hint="eastAsia"/>
-        </w:rPr>
-        <w:t>)</w:t>
-      </w:r>
-      <w:r>
-        <w:rPr>
-          <w:rFonts w:hint="eastAsia"/>
-        </w:rPr>
-        <w:tab/>
-      </w:r>
-      <w:r>
-        <w:rPr>
-          <w:rFonts w:hint="eastAsia"/>
-        </w:rPr>
-        <w:tab/>
-      </w:r>
-      <w:r>
-        <w:rPr>
-          <w:rFonts w:hint="eastAsia"/>
-        </w:rPr>
-        <w:tab/>
-      </w:r>
-      <w:r>
-        <w:rPr>
-          <w:rFonts w:hint="eastAsia"/>
-        </w:rPr>
-        <w:tab/>
-        <w:t xml:space="preserve">required; </w:t>
-      </w:r>
-      <w:proofErr w:type="spellStart"/>
-      <w:r>
-        <w:rPr>
-          <w:rFonts w:hint="eastAsia"/>
-        </w:rPr>
-        <w:t>enum</w:t>
-      </w:r>
-      <w:proofErr w:type="spellEnd"/>
-      <w:r>
-        <w:rPr>
-          <w:rFonts w:hint="eastAsia"/>
-        </w:rPr>
-        <w:tab/>
-      </w:r>
-      <w:r>
-        <w:rPr>
-          <w:rFonts w:hint="eastAsia"/>
-        </w:rPr>
-        <w:tab/>
-      </w:r>
-      <w:r>
-        <w:rPr>
-          <w:rFonts w:hint="eastAsia"/>
-        </w:rPr>
-        <w:tab/>
-      </w:r>
-      <w:r>
-        <w:rPr>
-          <w:rFonts w:hint="eastAsia"/>
-        </w:rPr>
-        <w:t>举报</w:t>
-      </w:r>
-      <w:r>
-        <w:rPr>
-          <w:rFonts w:hint="eastAsia"/>
-        </w:rPr>
-        <w:t>对象的</w:t>
-      </w:r>
-      <w:r>
-        <w:rPr>
-          <w:rFonts w:hint="eastAsia"/>
-        </w:rPr>
-        <w:t>类型（文档还是评论：</w:t>
-      </w:r>
-      <w:r>
-        <w:rPr>
-          <w:rFonts w:hint="eastAsia"/>
-        </w:rPr>
-        <w:t>article/comment</w:t>
-      </w:r>
-      <w:r>
-        <w:rPr>
-          <w:rFonts w:hint="eastAsia"/>
-        </w:rPr>
-        <w:t>）</w:t>
-      </w:r>
-    </w:p>
-    <w:p>
-      <w:pPr>
-        <w:ind w:left="420" w:firstLine="420"/>
-      </w:pPr>
-      <w:proofErr w:type="spellStart"/>
-      <w:r>
-        <w:rPr>
-          <w:rFonts w:hint="eastAsia"/>
-          <w:highlight w:val="lightGray"/>
-        </w:rPr>
-        <w:t>impeachedArticleId</w:t>
-      </w:r>
-      <w:proofErr w:type="spellEnd"/>
-      <w:r>
-        <w:rPr>
-          <w:rFonts w:hint="eastAsia"/>
-        </w:rPr>
-        <w:t xml:space="preserve">: </w:t>
-      </w:r>
-      <w:proofErr w:type="spellStart"/>
-      <w:r>
-        <w:rPr>
-          <w:rFonts w:hint="eastAsia"/>
-        </w:rPr>
-        <w:t>article_objectId</w:t>
-      </w:r>
-      <w:proofErr w:type="spellEnd"/>
-      <w:r>
-        <w:rPr>
-          <w:rFonts w:hint="eastAsia"/>
-        </w:rPr>
-        <w:tab/>
-        <w:t>optional</w:t>
-      </w:r>
-      <w:r>
-        <w:rPr>
-          <w:rFonts w:hint="eastAsia"/>
-        </w:rPr>
-        <w:tab/>
-      </w:r>
-      <w:r>
-        <w:rPr>
-          <w:rFonts w:hint="eastAsia"/>
-        </w:rPr>
-        <w:tab/>
-      </w:r>
-      <w:r>
-        <w:rPr>
-          <w:rFonts w:hint="eastAsia"/>
-        </w:rPr>
-        <w:tab/>
-      </w:r>
-      <w:r>
-        <w:rPr>
-          <w:rFonts w:hint="eastAsia"/>
-        </w:rPr>
-        <w:t>如果举报文档，填入文档</w:t>
-      </w:r>
-      <w:r>
-        <w:rPr>
-          <w:rFonts w:hint="eastAsia"/>
-        </w:rPr>
-        <w:t>Id</w:t>
-      </w:r>
-    </w:p>
-    <w:p>
-      <w:pPr>
-        <w:ind w:left="420" w:firstLine="420"/>
-      </w:pPr>
-      <w:proofErr w:type="spellStart"/>
-      <w:r>
-        <w:rPr>
-          <w:rFonts w:hint="eastAsia"/>
-          <w:highlight w:val="lightGray"/>
-        </w:rPr>
-        <w:t>impeachedCommentId</w:t>
-      </w:r>
-      <w:proofErr w:type="spellEnd"/>
-      <w:r>
-        <w:rPr>
-          <w:rFonts w:hint="eastAsia"/>
-          <w:highlight w:val="lightGray"/>
-        </w:rPr>
-        <w:t>:</w:t>
-      </w:r>
-      <w:r>
-        <w:rPr>
-          <w:rFonts w:hint="eastAsia"/>
-        </w:rPr>
-        <w:t xml:space="preserve"> </w:t>
-      </w:r>
-      <w:proofErr w:type="spellStart"/>
-      <w:r>
-        <w:rPr>
-          <w:rFonts w:hint="eastAsia"/>
-        </w:rPr>
-        <w:t>article_objectId</w:t>
-      </w:r>
-      <w:proofErr w:type="spellEnd"/>
-      <w:r>
-        <w:rPr>
-          <w:rFonts w:hint="eastAsia"/>
-        </w:rPr>
-        <w:tab/>
-        <w:t>optional</w:t>
-      </w:r>
-      <w:r>
-        <w:rPr>
-          <w:rFonts w:hint="eastAsia"/>
-        </w:rPr>
-        <w:tab/>
-      </w:r>
-      <w:r>
-        <w:rPr>
-          <w:rFonts w:hint="eastAsia"/>
-        </w:rPr>
-        <w:tab/>
-      </w:r>
-      <w:r>
-        <w:rPr>
-          <w:rFonts w:hint="eastAsia"/>
-        </w:rPr>
-        <w:t>如果举报评论，填入评论</w:t>
-      </w:r>
-      <w:r>
-        <w:rPr>
-          <w:rFonts w:hint="eastAsia"/>
-        </w:rPr>
-        <w:t>Id</w:t>
-      </w:r>
-    </w:p>
-    <w:p>
-      <w:pPr>
-        <w:ind w:left="420" w:firstLine="420"/>
-      </w:pPr>
-      <w:proofErr w:type="spellStart"/>
-      <w:r>
-        <w:rPr>
-          <w:rFonts w:hint="eastAsia"/>
-          <w:highlight w:val="lightGray"/>
-        </w:rPr>
-        <w:t>impeachedUserId</w:t>
-      </w:r>
-      <w:proofErr w:type="spellEnd"/>
-      <w:r>
-        <w:rPr>
-          <w:rFonts w:hint="eastAsia"/>
-        </w:rPr>
-        <w:t xml:space="preserve">: </w:t>
-      </w:r>
-      <w:proofErr w:type="spellStart"/>
-      <w:r>
-        <w:rPr>
-          <w:rFonts w:hint="eastAsia"/>
-        </w:rPr>
-        <w:t>user_objectId</w:t>
-      </w:r>
-      <w:proofErr w:type="spellEnd"/>
-      <w:r>
-        <w:rPr>
-          <w:rFonts w:hint="eastAsia"/>
-        </w:rPr>
-        <w:tab/>
-      </w:r>
-      <w:r>
-        <w:rPr>
-          <w:rFonts w:hint="eastAsia"/>
-        </w:rPr>
-        <w:tab/>
-      </w:r>
-      <w:r>
-        <w:rPr>
-          <w:rFonts w:hint="eastAsia"/>
-        </w:rPr>
-        <w:tab/>
-        <w:t>required</w:t>
-      </w:r>
-      <w:r>
-        <w:rPr>
-          <w:rFonts w:hint="eastAsia"/>
-        </w:rPr>
-        <w:tab/>
-      </w:r>
-      <w:r>
-        <w:rPr>
-          <w:rFonts w:hint="eastAsia"/>
-        </w:rPr>
-        <w:tab/>
-      </w:r>
-      <w:r>
-        <w:rPr>
-          <w:rFonts w:hint="eastAsia"/>
-        </w:rPr>
-        <w:t>被举报的文档</w:t>
-      </w:r>
-      <w:r>
-        <w:rPr>
-          <w:rFonts w:hint="eastAsia"/>
-        </w:rPr>
-        <w:t>/</w:t>
-      </w:r>
-      <w:r>
-        <w:rPr>
-          <w:rFonts w:hint="eastAsia"/>
-        </w:rPr>
-        <w:t>评论的发布者（以便页面显示给他</w:t>
-      </w:r>
-      <w:r>
-        <w:rPr>
-          <w:rFonts w:hint="eastAsia"/>
-        </w:rPr>
-        <w:t>/</w:t>
-      </w:r>
-      <w:r>
-        <w:rPr>
-          <w:rFonts w:hint="eastAsia"/>
-        </w:rPr>
-        <w:t>她看）</w:t>
-      </w:r>
-      <w:r>
-        <w:rPr>
-          <w:rFonts w:hint="eastAsia"/>
-        </w:rPr>
-        <w:t>。冗余字段，可以</w:t>
-      </w:r>
-      <w:r>
-        <w:rPr>
-          <w:rFonts w:hint="eastAsia"/>
-        </w:rPr>
-        <w:t>skip</w:t>
-      </w:r>
-      <w:r>
-        <w:rPr>
-          <w:rFonts w:hint="eastAsia"/>
-        </w:rPr>
-        <w:t>从</w:t>
-      </w:r>
-      <w:proofErr w:type="spellStart"/>
-      <w:r>
-        <w:rPr>
-          <w:rFonts w:hint="eastAsia"/>
-          <w:highlight w:val="lightGray"/>
-        </w:rPr>
-        <w:t>impeachedArticleId</w:t>
-      </w:r>
-      <w:proofErr w:type="spellEnd"/>
-      <w:r>
-        <w:rPr>
-          <w:rFonts w:hint="eastAsia"/>
-        </w:rPr>
-        <w:t>或者</w:t>
-      </w:r>
-      <w:proofErr w:type="spellStart"/>
-      <w:r>
-        <w:rPr>
-          <w:rFonts w:hint="eastAsia"/>
-          <w:highlight w:val="lightGray"/>
-        </w:rPr>
-        <w:t>impeachedCommentId</w:t>
-      </w:r>
-      <w:proofErr w:type="spellEnd"/>
-      <w:r>
-        <w:rPr>
-          <w:rFonts w:hint="eastAsia"/>
-        </w:rPr>
-        <w:t>推导的步骤</w:t>
-      </w:r>
-    </w:p>
-    <w:p>
-      <w:r>
-        <w:rPr>
-          <w:rFonts w:hint="eastAsia"/>
-        </w:rPr>
-        <w:tab/>
-      </w:r>
-      <w:r>
-        <w:rPr>
-          <w:rFonts w:hint="eastAsia"/>
-        </w:rPr>
-        <w:tab/>
-      </w:r>
-      <w:proofErr w:type="spellStart"/>
-      <w:r>
-        <w:rPr>
-          <w:rFonts w:hint="eastAsia"/>
-          <w:highlight w:val="cyan"/>
-        </w:rPr>
-        <w:t>creator</w:t>
-      </w:r>
-      <w:r>
-        <w:rPr>
-          <w:rFonts w:hint="eastAsia"/>
-          <w:highlight w:val="cyan"/>
-        </w:rPr>
-        <w:t>Id</w:t>
-      </w:r>
       <w:r>
         <w:rPr>
           <w:rFonts w:hint="eastAsia"/>
@@ -1422,6 +1425,12 @@
           <w:rFonts w:hint="eastAsia"/>
         </w:rPr>
         <w:t>举报人</w:t>
+      </w:r>
+      <w:r>
+        <w:rPr>
+          <w:rFonts w:hint="eastAsia"/>
+        </w:rPr>
+        <w:t>（一定是普通用户）</w:t>
       </w:r>
     </w:p>
     <w:p>
@@ -1565,212 +1574,245 @@
       </w:r>
     </w:p>
     <w:p>
-      <w:r>
-        <w:rPr>
-          <w:rFonts w:hint="eastAsia"/>
-        </w:rPr>
-        <w:tab/>
-      </w:r>
-      <w:r>
-        <w:rPr>
-          <w:rFonts w:hint="eastAsia"/>
-        </w:rPr>
-        <w:tab/>
-      </w:r>
-      <w:proofErr w:type="spellStart"/>
-      <w:r>
-        <w:rPr>
-          <w:rFonts w:hint="eastAsia"/>
-        </w:rPr>
-        <w:t>impeachS</w:t>
-      </w:r>
+      <w:pPr>
+        <w:rPr>
+          <w:strike/>
+        </w:rPr>
+      </w:pPr>
+      <w:r>
+        <w:rPr>
+          <w:rFonts w:hint="eastAsia"/>
+        </w:rPr>
+        <w:tab/>
+      </w:r>
+      <w:r>
+        <w:rPr>
+          <w:rFonts w:hint="eastAsia"/>
+        </w:rPr>
+        <w:tab/>
+      </w:r>
+      <w:proofErr w:type="spellStart"/>
+      <w:r>
+        <w:rPr>
+          <w:rFonts w:hint="eastAsia"/>
+          <w:strike/>
+        </w:rPr>
+        <w:t>impeach</w:t>
+      </w:r>
+      <w:r>
+        <w:rPr>
+          <w:rFonts w:hint="eastAsia"/>
+          <w:strike/>
+        </w:rPr>
+        <w:t>Action</w:t>
+      </w:r>
+      <w:proofErr w:type="spellEnd"/>
+      <w:r>
+        <w:rPr>
+          <w:rFonts w:hint="eastAsia"/>
+          <w:strike/>
+        </w:rPr>
+        <w:t>：</w:t>
+      </w:r>
+      <w:proofErr w:type="spellStart"/>
+      <w:r>
+        <w:rPr>
+          <w:rFonts w:hint="eastAsia"/>
+          <w:b/>
+          <w:strike/>
+        </w:rPr>
+        <w:t>enum</w:t>
+      </w:r>
+      <w:r>
+        <w:rPr>
+          <w:rFonts w:hint="eastAsia"/>
+          <w:strike/>
+        </w:rPr>
+        <w:t>:</w:t>
+      </w:r>
+      <w:r>
+        <w:rPr>
+          <w:rFonts w:hint="eastAsia"/>
+          <w:b/>
+          <w:strike/>
+        </w:rPr>
+        <w:t>String</w:t>
+      </w:r>
+      <w:proofErr w:type="spellEnd"/>
+      <w:r>
+        <w:rPr>
+          <w:rFonts w:hint="eastAsia"/>
+          <w:strike/>
+        </w:rPr>
+        <w:tab/>
+      </w:r>
+      <w:r>
+        <w:rPr>
+          <w:rFonts w:hint="eastAsia"/>
+          <w:strike/>
+        </w:rPr>
+        <w:tab/>
+      </w:r>
+      <w:r>
+        <w:rPr>
+          <w:rFonts w:hint="eastAsia"/>
+          <w:strike/>
+        </w:rPr>
+        <w:tab/>
+      </w:r>
+      <w:r>
+        <w:rPr>
+          <w:rFonts w:hint="eastAsia"/>
+          <w:strike/>
+        </w:rPr>
+        <w:tab/>
+      </w:r>
+      <w:proofErr w:type="spellStart"/>
+      <w:r>
+        <w:rPr>
+          <w:rFonts w:hint="eastAsia"/>
+          <w:strike/>
+        </w:rPr>
+        <w:t>required;enum</w:t>
+      </w:r>
+      <w:proofErr w:type="spellEnd"/>
+      <w:r>
+        <w:rPr>
+          <w:rFonts w:hint="eastAsia"/>
+          <w:strike/>
+        </w:rPr>
+        <w:tab/>
+      </w:r>
+      <w:r>
+        <w:rPr>
+          <w:rFonts w:hint="eastAsia"/>
+          <w:strike/>
+        </w:rPr>
+        <w:tab/>
+      </w:r>
+      <w:r>
+        <w:rPr>
+          <w:rFonts w:hint="eastAsia"/>
+          <w:strike/>
+        </w:rPr>
+        <w:tab/>
+      </w:r>
+      <w:r>
+        <w:rPr>
+          <w:rFonts w:hint="eastAsia"/>
+          <w:strike/>
+        </w:rPr>
+        <w:t>新建</w:t>
+      </w:r>
+      <w:r>
+        <w:rPr>
+          <w:rFonts w:hint="eastAsia"/>
+          <w:strike/>
+        </w:rPr>
+        <w:t>/</w:t>
+      </w:r>
+      <w:r>
+        <w:rPr>
+          <w:rFonts w:hint="eastAsia"/>
+          <w:strike/>
+        </w:rPr>
+        <w:t>提交</w:t>
+      </w:r>
+      <w:r>
+        <w:rPr>
+          <w:rFonts w:hint="eastAsia"/>
+          <w:strike/>
+        </w:rPr>
+        <w:t>/</w:t>
+      </w:r>
+      <w:r>
+        <w:rPr>
+          <w:rFonts w:hint="eastAsia"/>
+          <w:strike/>
+        </w:rPr>
+        <w:t>接受</w:t>
+      </w:r>
+      <w:r>
+        <w:rPr>
+          <w:rFonts w:hint="eastAsia"/>
+          <w:strike/>
+        </w:rPr>
+        <w:t>/</w:t>
+      </w:r>
+      <w:r>
+        <w:rPr>
+          <w:rFonts w:hint="eastAsia"/>
+          <w:strike/>
+        </w:rPr>
+        <w:t>分配</w:t>
+      </w:r>
+      <w:r>
+        <w:rPr>
+          <w:rFonts w:hint="eastAsia"/>
+          <w:strike/>
+        </w:rPr>
+        <w:t>/</w:t>
+      </w:r>
+      <w:r>
+        <w:rPr>
+          <w:rFonts w:hint="eastAsia"/>
+          <w:strike/>
+        </w:rPr>
+        <w:t>处理中</w:t>
+      </w:r>
+      <w:r>
+        <w:rPr>
+          <w:rFonts w:hint="eastAsia"/>
+          <w:strike/>
+        </w:rPr>
+        <w:t>/</w:t>
+      </w:r>
+      <w:r>
+        <w:rPr>
+          <w:rFonts w:hint="eastAsia"/>
+          <w:strike/>
+        </w:rPr>
+        <w:t>驳回</w:t>
+      </w:r>
+      <w:r>
+        <w:rPr>
+          <w:rFonts w:hint="eastAsia"/>
+          <w:strike/>
+        </w:rPr>
+        <w:t>/</w:t>
+      </w:r>
+      <w:r>
+        <w:rPr>
+          <w:rFonts w:hint="eastAsia"/>
+          <w:strike/>
+        </w:rPr>
+        <w:t>处理完</w:t>
+      </w:r>
+    </w:p>
+    <w:p>
+      <w:r>
+        <w:rPr>
+          <w:rFonts w:hint="eastAsia"/>
+        </w:rPr>
+        <w:tab/>
+      </w:r>
+      <w:r>
+        <w:rPr>
+          <w:rFonts w:hint="eastAsia"/>
+        </w:rPr>
+        <w:tab/>
+      </w:r>
+      <w:proofErr w:type="spellStart"/>
+      <w:proofErr w:type="gramStart"/>
       <w:r>
         <w:rPr>
           <w:rFonts w:hint="eastAsia"/>
           <w:highlight w:val="lightGray"/>
         </w:rPr>
-        <w:t>tatus</w:t>
-      </w:r>
-      <w:proofErr w:type="spellEnd"/>
-      <w:r>
-        <w:rPr>
-          <w:rFonts w:hint="eastAsia"/>
-        </w:rPr>
-        <w:t>：</w:t>
-      </w:r>
-      <w:proofErr w:type="spellStart"/>
-      <w:r>
-        <w:rPr>
-          <w:rFonts w:hint="eastAsia"/>
-          <w:b/>
-        </w:rPr>
-        <w:t>enum</w:t>
-      </w:r>
-      <w:r>
-        <w:rPr>
-          <w:rFonts w:hint="eastAsia"/>
-        </w:rPr>
-        <w:t>:</w:t>
-      </w:r>
-      <w:r>
-        <w:rPr>
-          <w:rFonts w:hint="eastAsia"/>
-          <w:b/>
-        </w:rPr>
-        <w:t>String</w:t>
-      </w:r>
-      <w:proofErr w:type="spellEnd"/>
-      <w:r>
-        <w:rPr>
-          <w:rFonts w:hint="eastAsia"/>
-        </w:rPr>
-        <w:tab/>
-      </w:r>
-      <w:r>
-        <w:rPr>
-          <w:rFonts w:hint="eastAsia"/>
-        </w:rPr>
-        <w:tab/>
-      </w:r>
-      <w:r>
-        <w:rPr>
-          <w:rFonts w:hint="eastAsia"/>
-        </w:rPr>
-        <w:tab/>
-      </w:r>
-      <w:r>
-        <w:rPr>
-          <w:rFonts w:hint="eastAsia"/>
-        </w:rPr>
-        <w:tab/>
-      </w:r>
-      <w:proofErr w:type="spellStart"/>
-      <w:r>
-        <w:rPr>
-          <w:rFonts w:hint="eastAsia"/>
-        </w:rPr>
-        <w:t>required;enum</w:t>
-      </w:r>
-      <w:proofErr w:type="spellEnd"/>
-      <w:r>
-        <w:rPr>
-          <w:rFonts w:hint="eastAsia"/>
-        </w:rPr>
-        <w:tab/>
-      </w:r>
-      <w:r>
-        <w:rPr>
-          <w:rFonts w:hint="eastAsia"/>
-        </w:rPr>
-        <w:tab/>
-      </w:r>
-      <w:r>
-        <w:rPr>
-          <w:rFonts w:hint="eastAsia"/>
-        </w:rPr>
-        <w:tab/>
-      </w:r>
-      <w:r>
-        <w:rPr>
-          <w:rFonts w:hint="eastAsia"/>
-        </w:rPr>
-        <w:t>新建</w:t>
-      </w:r>
-      <w:r>
-        <w:rPr>
-          <w:rFonts w:hint="eastAsia"/>
-        </w:rPr>
-        <w:t>/</w:t>
-      </w:r>
-      <w:r>
-        <w:rPr>
-          <w:rFonts w:hint="eastAsia"/>
-        </w:rPr>
-        <w:t>提交</w:t>
-      </w:r>
-      <w:r>
-        <w:rPr>
-          <w:rFonts w:hint="eastAsia"/>
-        </w:rPr>
-        <w:t>/</w:t>
-      </w:r>
-      <w:r>
-        <w:rPr>
-          <w:rFonts w:hint="eastAsia"/>
-        </w:rPr>
-        <w:t>接受</w:t>
-      </w:r>
-      <w:r>
-        <w:rPr>
-          <w:rFonts w:hint="eastAsia"/>
-        </w:rPr>
-        <w:t>/</w:t>
-      </w:r>
-      <w:r>
-        <w:rPr>
-          <w:rFonts w:hint="eastAsia"/>
-        </w:rPr>
-        <w:t>分配</w:t>
-      </w:r>
-      <w:r>
-        <w:rPr>
-          <w:rFonts w:hint="eastAsia"/>
-        </w:rPr>
-        <w:t>/</w:t>
-      </w:r>
-      <w:r>
-        <w:rPr>
-          <w:rFonts w:hint="eastAsia"/>
-        </w:rPr>
-        <w:t>处理中</w:t>
-      </w:r>
-      <w:r>
-        <w:rPr>
-          <w:rFonts w:hint="eastAsia"/>
-        </w:rPr>
-        <w:t>/</w:t>
-      </w:r>
-      <w:r>
-        <w:rPr>
-          <w:rFonts w:hint="eastAsia"/>
-        </w:rPr>
-        <w:t>驳回</w:t>
-      </w:r>
-      <w:r>
-        <w:rPr>
-          <w:rFonts w:hint="eastAsia"/>
-        </w:rPr>
-        <w:t>/</w:t>
-      </w:r>
-      <w:r>
-        <w:rPr>
-          <w:rFonts w:hint="eastAsia"/>
-        </w:rPr>
-        <w:t>处理完</w:t>
-      </w:r>
-    </w:p>
-    <w:p>
-      <w:r>
-        <w:rPr>
-          <w:rFonts w:hint="eastAsia"/>
-        </w:rPr>
-        <w:tab/>
-      </w:r>
-      <w:r>
-        <w:rPr>
-          <w:rFonts w:hint="eastAsia"/>
-        </w:rPr>
-        <w:tab/>
-      </w:r>
-      <w:proofErr w:type="spellStart"/>
-      <w:r>
-        <w:rPr>
-          <w:rFonts w:hint="eastAsia"/>
-          <w:highlight w:val="lightGray"/>
-        </w:rPr>
         <w:t>cDate</w:t>
       </w:r>
       <w:proofErr w:type="spellEnd"/>
+      <w:proofErr w:type="gramEnd"/>
       <w:r>
         <w:rPr>
           <w:rFonts w:hint="eastAsia"/>
@@ -5902,7 +5944,7 @@
 </file>
 
 <file path=customXml/itemProps2.xml><?xml version="1.0" encoding="utf-8"?>
-<ds:datastoreItem xmlns:ds="http://schemas.openxmlformats.org/officeDocument/2006/customXml" ds:itemID="{4F840D50-BC9B-43FA-B82B-C9AFC8C8BD80}">
+<ds:datastoreItem xmlns:ds="http://schemas.openxmlformats.org/officeDocument/2006/customXml" ds:itemID="{BEF4FE42-CFE0-4DC5-B564-9584DE78301D}">
   <ds:schemaRefs>
     <ds:schemaRef ds:uri="http://schemas.openxmlformats.org/officeDocument/2006/bibliography"/>
   </ds:schemaRefs>

</xml_diff>